<commit_message>
Minor polishing after release
- rodne cislo application has former_name and place_of_birth
- footer added
- contributors and readme updated
- sample data partly translated to czech where it makes sense
- return to main page link added to the form page
</commit_message>
<xml_diff>
--- a/zadost_o_potvrzeni_o_pobytu.docx
+++ b/zadost_o_potvrzeni_o_pobytu.docx
@@ -757,15 +757,19 @@
         <w:rPr/>
         <w:fldChar w:fldCharType="separate"/>
       </w:r>
-      <w:bookmarkStart w:id="0" w:name="Za%2525C5%2525A1krt%2525C3%2525A1vac%252"/>
-      <w:bookmarkStart w:id="1" w:name="__Fieldmark__67_1231657834"/>
-      <w:bookmarkStart w:id="2" w:name="__Fieldmark__75_826671216"/>
-      <w:bookmarkStart w:id="3" w:name="__Fieldmark__192_1172324936"/>
-      <w:bookmarkStart w:id="4" w:name="__Fieldmark__67_1231657834"/>
+      <w:bookmarkStart w:id="0" w:name="Za%25252525C5%25252525A1krt%25252525C3%2"/>
+      <w:bookmarkStart w:id="1" w:name="__Fieldmark__83_1289300647"/>
+      <w:bookmarkStart w:id="2" w:name="__Fieldmark__80_1656919241"/>
+      <w:bookmarkStart w:id="3" w:name="__Fieldmark__75_826671216"/>
+      <w:bookmarkStart w:id="4" w:name="__Fieldmark__192_1172324936"/>
       <w:bookmarkStart w:id="5" w:name="__Fieldmark__67_1231657834"/>
+      <w:bookmarkStart w:id="6" w:name="__Fieldmark__83_1289300647"/>
+      <w:bookmarkStart w:id="7" w:name="__Fieldmark__83_1289300647"/>
       <w:bookmarkEnd w:id="2"/>
       <w:bookmarkEnd w:id="3"/>
+      <w:bookmarkEnd w:id="4"/>
       <w:bookmarkEnd w:id="5"/>
+      <w:bookmarkEnd w:id="7"/>
       <w:r>
         <w:rPr/>
       </w:r>
@@ -879,7 +883,7 @@
           <w:sz w:val="20"/>
           <w:szCs w:val="20"/>
         </w:rPr>
-        <w:t>…………</w:t>
+        <w:t>……</w:t>
       </w:r>
       <w:r>
         <w:rPr>
@@ -899,7 +903,7 @@
           <w:sz w:val="20"/>
           <w:szCs w:val="20"/>
         </w:rPr>
-        <w:t>………………………………………………………………..</w:t>
+        <w:t>……..</w:t>
       </w:r>
     </w:p>
     <w:p>
@@ -1072,23 +1076,27 @@
         <w:rPr/>
         <w:fldChar w:fldCharType="separate"/>
       </w:r>
-      <w:bookmarkStart w:id="6" w:name="Za%2525C5%2525A1krt%2525C3%2525A1vac%252"/>
-      <w:bookmarkStart w:id="7" w:name="__Fieldmark__94_1231657834"/>
-      <w:bookmarkStart w:id="8" w:name="__Fieldmark__102_826671216"/>
-      <w:bookmarkStart w:id="9" w:name="__Fieldmark__233_1172324936"/>
-      <w:bookmarkStart w:id="10" w:name="__Fieldmark__94_1231657834"/>
-      <w:bookmarkStart w:id="11" w:name="__Fieldmark__94_1231657834"/>
+      <w:bookmarkStart w:id="8" w:name="Za%25252525C5%25252525A1krt%25252525C3%2"/>
+      <w:bookmarkStart w:id="9" w:name="__Fieldmark__118_1289300647"/>
+      <w:bookmarkStart w:id="10" w:name="__Fieldmark__112_1656919241"/>
+      <w:bookmarkStart w:id="11" w:name="__Fieldmark__102_826671216"/>
+      <w:bookmarkStart w:id="12" w:name="__Fieldmark__233_1172324936"/>
+      <w:bookmarkStart w:id="13" w:name="__Fieldmark__94_1231657834"/>
+      <w:bookmarkStart w:id="14" w:name="__Fieldmark__118_1289300647"/>
+      <w:bookmarkStart w:id="15" w:name="__Fieldmark__118_1289300647"/>
+      <w:bookmarkEnd w:id="10"/>
+      <w:bookmarkEnd w:id="11"/>
+      <w:bookmarkEnd w:id="12"/>
+      <w:bookmarkEnd w:id="13"/>
+      <w:bookmarkEnd w:id="15"/>
+      <w:r>
+        <w:rPr/>
+      </w:r>
+      <w:r>
+        <w:rPr/>
+        <w:fldChar w:fldCharType="end"/>
+      </w:r>
       <w:bookmarkEnd w:id="8"/>
-      <w:bookmarkEnd w:id="9"/>
-      <w:bookmarkEnd w:id="11"/>
-      <w:r>
-        <w:rPr/>
-      </w:r>
-      <w:r>
-        <w:rPr/>
-        <w:fldChar w:fldCharType="end"/>
-      </w:r>
-      <w:bookmarkEnd w:id="6"/>
       <w:r>
         <w:rPr>
           <w:rFonts w:cs="Arial" w:ascii="Arial" w:hAnsi="Arial"/>
@@ -1231,15 +1239,19 @@
         <w:rPr/>
         <w:fldChar w:fldCharType="separate"/>
       </w:r>
-      <w:bookmarkStart w:id="12" w:name="Za%2525C5%2525A1krt%2525C3%2525A1vac%252"/>
-      <w:bookmarkStart w:id="13" w:name="__Fieldmark__116_1231657834"/>
-      <w:bookmarkStart w:id="14" w:name="__Fieldmark__121_826671216"/>
-      <w:bookmarkStart w:id="15" w:name="__Fieldmark__259_1172324936"/>
-      <w:bookmarkStart w:id="16" w:name="__Fieldmark__116_1231657834"/>
-      <w:bookmarkStart w:id="17" w:name="__Fieldmark__116_1231657834"/>
-      <w:bookmarkEnd w:id="14"/>
-      <w:bookmarkEnd w:id="15"/>
-      <w:bookmarkEnd w:id="17"/>
+      <w:bookmarkStart w:id="16" w:name="Za%25252525C5%25252525A1krt%25252525C3%2"/>
+      <w:bookmarkStart w:id="17" w:name="__Fieldmark__146_1289300647"/>
+      <w:bookmarkStart w:id="18" w:name="__Fieldmark__137_1656919241"/>
+      <w:bookmarkStart w:id="19" w:name="__Fieldmark__121_826671216"/>
+      <w:bookmarkStart w:id="20" w:name="__Fieldmark__259_1172324936"/>
+      <w:bookmarkStart w:id="21" w:name="__Fieldmark__116_1231657834"/>
+      <w:bookmarkStart w:id="22" w:name="__Fieldmark__146_1289300647"/>
+      <w:bookmarkStart w:id="23" w:name="__Fieldmark__146_1289300647"/>
+      <w:bookmarkEnd w:id="18"/>
+      <w:bookmarkEnd w:id="19"/>
+      <w:bookmarkEnd w:id="20"/>
+      <w:bookmarkEnd w:id="21"/>
+      <w:bookmarkEnd w:id="23"/>
       <w:r>
         <w:rPr/>
       </w:r>
@@ -1247,7 +1259,7 @@
         <w:rPr/>
         <w:fldChar w:fldCharType="end"/>
       </w:r>
-      <w:bookmarkEnd w:id="12"/>
+      <w:bookmarkEnd w:id="16"/>
       <w:r>
         <w:rPr>
           <w:rFonts w:cs="Arial" w:ascii="Arial" w:hAnsi="Arial"/>
@@ -1359,19 +1371,11 @@
       <w:r>
         <w:rPr>
           <w:rFonts w:cs="Arial" w:ascii="Arial" w:hAnsi="Arial"/>
+          <w:color w:val="BFBFBF"/>
           <w:sz w:val="22"/>
           <w:szCs w:val="22"/>
         </w:rPr>
-        <w:t>V</w:t>
-      </w:r>
-      <w:r>
-        <w:rPr>
-          <w:rFonts w:cs="Arial" w:ascii="Arial" w:hAnsi="Arial"/>
-          <w:color w:val="BFBFBF"/>
-          <w:sz w:val="22"/>
-          <w:szCs w:val="22"/>
-        </w:rPr>
-        <w:t>………</w:t>
+        <w:t>……</w:t>
       </w:r>
       <w:r>
         <w:rPr>
@@ -1487,7 +1491,7 @@
                 <wp:positionV relativeFrom="paragraph">
                   <wp:posOffset>133350</wp:posOffset>
                 </wp:positionV>
-                <wp:extent cx="1049020" cy="659765"/>
+                <wp:extent cx="1050290" cy="659765"/>
                 <wp:effectExtent l="0" t="0" r="0" b="0"/>
                 <wp:wrapNone/>
                 <wp:docPr id="1" name="Image1"/>
@@ -1498,7 +1502,7 @@
                       <wps:spPr>
                         <a:xfrm>
                           <a:off x="0" y="0"/>
-                          <a:ext cx="1048320" cy="659160"/>
+                          <a:ext cx="1049760" cy="659160"/>
                         </a:xfrm>
                         <a:custGeom>
                           <a:avLst/>

</xml_diff>